<commit_message>
made changes to all my pages according to what was shown on w3c validator
</commit_message>
<xml_diff>
--- a/Documentation/DDW_Final_Assignment.docx
+++ b/Documentation/DDW_Final_Assignment.docx
@@ -41,8 +41,18 @@
         </w:p>
         <w:p>
           <w:pPr>
+            <w:pStyle w:val="TOC1"/>
+            <w:tabs>
+              <w:tab w:val="right" w:leader="dot" w:pos="9016"/>
+            </w:tabs>
             <w:rPr>
-              <w:rFonts w:ascii="Arial" w:hAnsi="Arial" w:cs="Arial"/>
+              <w:rFonts w:ascii="Arial" w:eastAsiaTheme="minorEastAsia" w:hAnsi="Arial" w:cs="Arial"/>
+              <w:noProof/>
+              <w:kern w:val="2"/>
+              <w:sz w:val="24"/>
+              <w:szCs w:val="24"/>
+              <w:lang w:eastAsia="en-IN"/>
+              <w14:ligatures w14:val="standardContextual"/>
             </w:rPr>
           </w:pPr>
           <w:r>
@@ -63,16 +73,387 @@
             </w:rPr>
             <w:fldChar w:fldCharType="separate"/>
           </w:r>
-          <w:r>
+          <w:hyperlink w:anchor="_Toc163654005" w:history="1">
+            <w:r>
+              <w:rPr>
+                <w:rStyle w:val="Hyperlink"/>
+                <w:rFonts w:ascii="Arial" w:hAnsi="Arial" w:cs="Arial"/>
+                <w:noProof/>
+              </w:rPr>
+              <w:t>TASK 3: Website Testing</w:t>
+            </w:r>
+            <w:r>
+              <w:rPr>
+                <w:rFonts w:ascii="Arial" w:hAnsi="Arial" w:cs="Arial"/>
+                <w:noProof/>
+                <w:webHidden/>
+              </w:rPr>
+              <w:tab/>
+            </w:r>
+            <w:r>
+              <w:rPr>
+                <w:rFonts w:ascii="Arial" w:hAnsi="Arial" w:cs="Arial"/>
+                <w:noProof/>
+                <w:webHidden/>
+              </w:rPr>
+              <w:fldChar w:fldCharType="begin"/>
+            </w:r>
+            <w:r>
+              <w:rPr>
+                <w:rFonts w:ascii="Arial" w:hAnsi="Arial" w:cs="Arial"/>
+                <w:noProof/>
+                <w:webHidden/>
+              </w:rPr>
+              <w:instrText xml:space="preserve"> PAGEREF _Toc163654005 \h </w:instrText>
+            </w:r>
+            <w:r>
+              <w:rPr>
+                <w:rFonts w:ascii="Arial" w:hAnsi="Arial" w:cs="Arial"/>
+                <w:noProof/>
+                <w:webHidden/>
+              </w:rPr>
+            </w:r>
+            <w:r>
+              <w:rPr>
+                <w:rFonts w:ascii="Arial" w:hAnsi="Arial" w:cs="Arial"/>
+                <w:noProof/>
+                <w:webHidden/>
+              </w:rPr>
+              <w:fldChar w:fldCharType="separate"/>
+            </w:r>
+            <w:r>
+              <w:rPr>
+                <w:rFonts w:ascii="Arial" w:hAnsi="Arial" w:cs="Arial"/>
+                <w:noProof/>
+                <w:webHidden/>
+              </w:rPr>
+              <w:t>2</w:t>
+            </w:r>
+            <w:r>
+              <w:rPr>
+                <w:rFonts w:ascii="Arial" w:hAnsi="Arial" w:cs="Arial"/>
+                <w:noProof/>
+                <w:webHidden/>
+              </w:rPr>
+              <w:fldChar w:fldCharType="end"/>
+            </w:r>
+          </w:hyperlink>
+        </w:p>
+        <w:p>
+          <w:pPr>
+            <w:pStyle w:val="TOC2"/>
+            <w:tabs>
+              <w:tab w:val="left" w:pos="720"/>
+              <w:tab w:val="right" w:leader="dot" w:pos="9016"/>
+            </w:tabs>
+            <w:rPr>
+              <w:rFonts w:ascii="Arial" w:eastAsiaTheme="minorEastAsia" w:hAnsi="Arial" w:cs="Arial"/>
+              <w:noProof/>
+              <w:kern w:val="2"/>
+              <w:sz w:val="24"/>
+              <w:szCs w:val="24"/>
+              <w:lang w:eastAsia="en-IN"/>
+              <w14:ligatures w14:val="standardContextual"/>
+            </w:rPr>
+          </w:pPr>
+          <w:hyperlink w:anchor="_Toc163654006" w:history="1">
+            <w:r>
+              <w:rPr>
+                <w:rStyle w:val="Hyperlink"/>
+                <w:rFonts w:ascii="Arial" w:hAnsi="Arial" w:cs="Arial"/>
+                <w:noProof/>
+              </w:rPr>
+              <w:t>1)</w:t>
+            </w:r>
+            <w:r>
+              <w:rPr>
+                <w:rFonts w:ascii="Arial" w:eastAsiaTheme="minorEastAsia" w:hAnsi="Arial" w:cs="Arial"/>
+                <w:noProof/>
+                <w:kern w:val="2"/>
+                <w:sz w:val="24"/>
+                <w:szCs w:val="24"/>
+                <w:lang w:eastAsia="en-IN"/>
+                <w14:ligatures w14:val="standardContextual"/>
+              </w:rPr>
+              <w:tab/>
+            </w:r>
+            <w:r>
+              <w:rPr>
+                <w:rStyle w:val="Hyperlink"/>
+                <w:rFonts w:ascii="Arial" w:hAnsi="Arial" w:cs="Arial"/>
+                <w:noProof/>
+              </w:rPr>
+              <w:t>W3C Validator</w:t>
+            </w:r>
+            <w:r>
+              <w:rPr>
+                <w:rFonts w:ascii="Arial" w:hAnsi="Arial" w:cs="Arial"/>
+                <w:noProof/>
+                <w:webHidden/>
+              </w:rPr>
+              <w:tab/>
+            </w:r>
+            <w:r>
+              <w:rPr>
+                <w:rFonts w:ascii="Arial" w:hAnsi="Arial" w:cs="Arial"/>
+                <w:noProof/>
+                <w:webHidden/>
+              </w:rPr>
+              <w:fldChar w:fldCharType="begin"/>
+            </w:r>
+            <w:r>
+              <w:rPr>
+                <w:rFonts w:ascii="Arial" w:hAnsi="Arial" w:cs="Arial"/>
+                <w:noProof/>
+                <w:webHidden/>
+              </w:rPr>
+              <w:instrText xml:space="preserve"> PAGEREF _Toc163654006 \h </w:instrText>
+            </w:r>
+            <w:r>
+              <w:rPr>
+                <w:rFonts w:ascii="Arial" w:hAnsi="Arial" w:cs="Arial"/>
+                <w:noProof/>
+                <w:webHidden/>
+              </w:rPr>
+            </w:r>
+            <w:r>
+              <w:rPr>
+                <w:rFonts w:ascii="Arial" w:hAnsi="Arial" w:cs="Arial"/>
+                <w:noProof/>
+                <w:webHidden/>
+              </w:rPr>
+              <w:fldChar w:fldCharType="separate"/>
+            </w:r>
+            <w:r>
+              <w:rPr>
+                <w:rFonts w:ascii="Arial" w:hAnsi="Arial" w:cs="Arial"/>
+                <w:noProof/>
+                <w:webHidden/>
+              </w:rPr>
+              <w:t>2</w:t>
+            </w:r>
+            <w:r>
+              <w:rPr>
+                <w:rFonts w:ascii="Arial" w:hAnsi="Arial" w:cs="Arial"/>
+                <w:noProof/>
+                <w:webHidden/>
+              </w:rPr>
+              <w:fldChar w:fldCharType="end"/>
+            </w:r>
+          </w:hyperlink>
+        </w:p>
+        <w:p>
+          <w:pPr>
+            <w:pStyle w:val="TOC3"/>
+            <w:tabs>
+              <w:tab w:val="left" w:pos="960"/>
+              <w:tab w:val="right" w:leader="dot" w:pos="9016"/>
+            </w:tabs>
+            <w:rPr>
+              <w:rFonts w:ascii="Arial" w:eastAsiaTheme="minorEastAsia" w:hAnsi="Arial" w:cs="Arial"/>
+              <w:noProof/>
+              <w:kern w:val="2"/>
+              <w:sz w:val="24"/>
+              <w:szCs w:val="24"/>
+              <w:lang w:eastAsia="en-IN"/>
+              <w14:ligatures w14:val="standardContextual"/>
+            </w:rPr>
+          </w:pPr>
+          <w:hyperlink w:anchor="_Toc163654007" w:history="1">
+            <w:r>
+              <w:rPr>
+                <w:rStyle w:val="Hyperlink"/>
+                <w:rFonts w:ascii="Arial" w:hAnsi="Arial" w:cs="Arial"/>
+                <w:noProof/>
+              </w:rPr>
+              <w:t>a)</w:t>
+            </w:r>
+            <w:r>
+              <w:rPr>
+                <w:rFonts w:ascii="Arial" w:eastAsiaTheme="minorEastAsia" w:hAnsi="Arial" w:cs="Arial"/>
+                <w:noProof/>
+                <w:kern w:val="2"/>
+                <w:sz w:val="24"/>
+                <w:szCs w:val="24"/>
+                <w:lang w:eastAsia="en-IN"/>
+                <w14:ligatures w14:val="standardContextual"/>
+              </w:rPr>
+              <w:tab/>
+            </w:r>
+            <w:r>
+              <w:rPr>
+                <w:rStyle w:val="Hyperlink"/>
+                <w:rFonts w:ascii="Arial" w:hAnsi="Arial" w:cs="Arial"/>
+                <w:noProof/>
+              </w:rPr>
+              <w:t>Home Page:</w:t>
+            </w:r>
+            <w:r>
+              <w:rPr>
+                <w:rFonts w:ascii="Arial" w:hAnsi="Arial" w:cs="Arial"/>
+                <w:noProof/>
+                <w:webHidden/>
+              </w:rPr>
+              <w:tab/>
+            </w:r>
+            <w:r>
+              <w:rPr>
+                <w:rFonts w:ascii="Arial" w:hAnsi="Arial" w:cs="Arial"/>
+                <w:noProof/>
+                <w:webHidden/>
+              </w:rPr>
+              <w:fldChar w:fldCharType="begin"/>
+            </w:r>
+            <w:r>
+              <w:rPr>
+                <w:rFonts w:ascii="Arial" w:hAnsi="Arial" w:cs="Arial"/>
+                <w:noProof/>
+                <w:webHidden/>
+              </w:rPr>
+              <w:instrText xml:space="preserve"> PAGEREF _Toc163654007 \h </w:instrText>
+            </w:r>
+            <w:r>
+              <w:rPr>
+                <w:rFonts w:ascii="Arial" w:hAnsi="Arial" w:cs="Arial"/>
+                <w:noProof/>
+                <w:webHidden/>
+              </w:rPr>
+            </w:r>
+            <w:r>
+              <w:rPr>
+                <w:rFonts w:ascii="Arial" w:hAnsi="Arial" w:cs="Arial"/>
+                <w:noProof/>
+                <w:webHidden/>
+              </w:rPr>
+              <w:fldChar w:fldCharType="separate"/>
+            </w:r>
+            <w:r>
+              <w:rPr>
+                <w:rFonts w:ascii="Arial" w:hAnsi="Arial" w:cs="Arial"/>
+                <w:noProof/>
+                <w:webHidden/>
+              </w:rPr>
+              <w:t>2</w:t>
+            </w:r>
+            <w:r>
+              <w:rPr>
+                <w:rFonts w:ascii="Arial" w:hAnsi="Arial" w:cs="Arial"/>
+                <w:noProof/>
+                <w:webHidden/>
+              </w:rPr>
+              <w:fldChar w:fldCharType="end"/>
+            </w:r>
+          </w:hyperlink>
+        </w:p>
+        <w:p>
+          <w:pPr>
+            <w:pStyle w:val="TOC3"/>
+            <w:tabs>
+              <w:tab w:val="left" w:pos="960"/>
+              <w:tab w:val="right" w:leader="dot" w:pos="9016"/>
+            </w:tabs>
+            <w:rPr>
+              <w:rFonts w:ascii="Arial" w:eastAsiaTheme="minorEastAsia" w:hAnsi="Arial" w:cs="Arial"/>
+              <w:noProof/>
+              <w:kern w:val="2"/>
+              <w:sz w:val="24"/>
+              <w:szCs w:val="24"/>
+              <w:lang w:eastAsia="en-IN"/>
+              <w14:ligatures w14:val="standardContextual"/>
+            </w:rPr>
+          </w:pPr>
+          <w:hyperlink w:anchor="_Toc163654008" w:history="1">
+            <w:r>
+              <w:rPr>
+                <w:rStyle w:val="Hyperlink"/>
+                <w:rFonts w:ascii="Arial" w:hAnsi="Arial" w:cs="Arial"/>
+                <w:noProof/>
+              </w:rPr>
+              <w:t>b)</w:t>
+            </w:r>
+            <w:r>
+              <w:rPr>
+                <w:rFonts w:ascii="Arial" w:eastAsiaTheme="minorEastAsia" w:hAnsi="Arial" w:cs="Arial"/>
+                <w:noProof/>
+                <w:kern w:val="2"/>
+                <w:sz w:val="24"/>
+                <w:szCs w:val="24"/>
+                <w:lang w:eastAsia="en-IN"/>
+                <w14:ligatures w14:val="standardContextual"/>
+              </w:rPr>
+              <w:tab/>
+            </w:r>
+            <w:r>
+              <w:rPr>
+                <w:rStyle w:val="Hyperlink"/>
+                <w:rFonts w:ascii="Arial" w:hAnsi="Arial" w:cs="Arial"/>
+                <w:noProof/>
+              </w:rPr>
+              <w:t>Rising Desk Page:</w:t>
+            </w:r>
+            <w:r>
+              <w:rPr>
+                <w:rFonts w:ascii="Arial" w:hAnsi="Arial" w:cs="Arial"/>
+                <w:noProof/>
+                <w:webHidden/>
+              </w:rPr>
+              <w:tab/>
+            </w:r>
+            <w:r>
+              <w:rPr>
+                <w:rFonts w:ascii="Arial" w:hAnsi="Arial" w:cs="Arial"/>
+                <w:noProof/>
+                <w:webHidden/>
+              </w:rPr>
+              <w:fldChar w:fldCharType="begin"/>
+            </w:r>
+            <w:r>
+              <w:rPr>
+                <w:rFonts w:ascii="Arial" w:hAnsi="Arial" w:cs="Arial"/>
+                <w:noProof/>
+                <w:webHidden/>
+              </w:rPr>
+              <w:instrText xml:space="preserve"> PAGEREF _Toc163654008 \h </w:instrText>
+            </w:r>
+            <w:r>
+              <w:rPr>
+                <w:rFonts w:ascii="Arial" w:hAnsi="Arial" w:cs="Arial"/>
+                <w:noProof/>
+                <w:webHidden/>
+              </w:rPr>
+            </w:r>
+            <w:r>
+              <w:rPr>
+                <w:rFonts w:ascii="Arial" w:hAnsi="Arial" w:cs="Arial"/>
+                <w:noProof/>
+                <w:webHidden/>
+              </w:rPr>
+              <w:fldChar w:fldCharType="separate"/>
+            </w:r>
+            <w:r>
+              <w:rPr>
+                <w:rFonts w:ascii="Arial" w:hAnsi="Arial" w:cs="Arial"/>
+                <w:noProof/>
+                <w:webHidden/>
+              </w:rPr>
+              <w:t>3</w:t>
+            </w:r>
+            <w:r>
+              <w:rPr>
+                <w:rFonts w:ascii="Arial" w:hAnsi="Arial" w:cs="Arial"/>
+                <w:noProof/>
+                <w:webHidden/>
+              </w:rPr>
+              <w:fldChar w:fldCharType="end"/>
+            </w:r>
+          </w:hyperlink>
+        </w:p>
+        <w:p>
+          <w:pPr>
             <w:rPr>
               <w:rFonts w:ascii="Arial" w:hAnsi="Arial" w:cs="Arial"/>
-              <w:b/>
-              <w:bCs/>
-              <w:noProof/>
-              <w:lang w:val="en-US"/>
             </w:rPr>
-            <w:t>No table of contents entries found.</w:t>
-          </w:r>
+          </w:pPr>
           <w:r>
             <w:rPr>
               <w:rFonts w:ascii="Arial" w:hAnsi="Arial" w:cs="Arial"/>
@@ -269,71 +650,12 @@
     </w:p>
     <w:p>
       <w:pPr>
-        <w:tabs>
-          <w:tab w:val="left" w:pos="3048"/>
-        </w:tabs>
-        <w:rPr>
-          <w:rFonts w:ascii="Arial" w:hAnsi="Arial" w:cs="Arial"/>
-        </w:rPr>
-      </w:pPr>
-    </w:p>
-    <w:p>
-      <w:pPr>
-        <w:tabs>
-          <w:tab w:val="left" w:pos="3048"/>
-        </w:tabs>
-        <w:rPr>
-          <w:rFonts w:ascii="Arial" w:hAnsi="Arial" w:cs="Arial"/>
-        </w:rPr>
-      </w:pPr>
-    </w:p>
-    <w:p>
-      <w:pPr>
-        <w:tabs>
-          <w:tab w:val="left" w:pos="3048"/>
-        </w:tabs>
-        <w:rPr>
-          <w:rFonts w:ascii="Arial" w:hAnsi="Arial" w:cs="Arial"/>
-        </w:rPr>
-      </w:pPr>
-    </w:p>
-    <w:p>
-      <w:pPr>
-        <w:tabs>
-          <w:tab w:val="left" w:pos="3048"/>
-        </w:tabs>
-        <w:rPr>
-          <w:rFonts w:ascii="Arial" w:hAnsi="Arial" w:cs="Arial"/>
-        </w:rPr>
-      </w:pPr>
-    </w:p>
-    <w:p>
-      <w:pPr>
-        <w:tabs>
-          <w:tab w:val="left" w:pos="3048"/>
-        </w:tabs>
-        <w:rPr>
-          <w:rFonts w:ascii="Arial" w:hAnsi="Arial" w:cs="Arial"/>
-        </w:rPr>
-      </w:pPr>
-    </w:p>
-    <w:p>
-      <w:pPr>
-        <w:tabs>
-          <w:tab w:val="left" w:pos="3048"/>
-        </w:tabs>
-        <w:rPr>
-          <w:rFonts w:ascii="Arial" w:hAnsi="Arial" w:cs="Arial"/>
-        </w:rPr>
-      </w:pPr>
-    </w:p>
-    <w:p>
-      <w:pPr>
         <w:pStyle w:val="Heading1"/>
         <w:rPr>
           <w:rFonts w:cs="Arial"/>
         </w:rPr>
       </w:pPr>
+      <w:bookmarkStart w:id="0" w:name="_Toc163654005"/>
       <w:r>
         <w:rPr>
           <w:rFonts w:cs="Arial"/>
@@ -341,6 +663,7 @@
         <w:lastRenderedPageBreak/>
         <w:t>TASK 3: Website Testing</w:t>
       </w:r>
+      <w:bookmarkEnd w:id="0"/>
     </w:p>
     <w:p>
       <w:pPr>
@@ -354,12 +677,14 @@
           <w:rFonts w:cs="Arial"/>
         </w:rPr>
       </w:pPr>
+      <w:bookmarkStart w:id="1" w:name="_Toc163654006"/>
       <w:r>
         <w:rPr>
           <w:rFonts w:cs="Arial"/>
         </w:rPr>
         <w:t>W3C Validator</w:t>
       </w:r>
+      <w:bookmarkEnd w:id="1"/>
     </w:p>
     <w:p>
       <w:pPr>
@@ -373,12 +698,14 @@
           <w:rFonts w:cs="Arial"/>
         </w:rPr>
       </w:pPr>
+      <w:bookmarkStart w:id="2" w:name="_Toc163654007"/>
       <w:r>
         <w:rPr>
           <w:rFonts w:cs="Arial"/>
         </w:rPr>
         <w:t>Home Page:</w:t>
       </w:r>
+      <w:bookmarkEnd w:id="2"/>
     </w:p>
     <w:p>
       <w:pPr>
@@ -457,6 +784,14 @@
           <w:rFonts w:ascii="Arial" w:hAnsi="Arial" w:cs="Arial"/>
         </w:rPr>
       </w:pPr>
+    </w:p>
+    <w:p>
+      <w:pPr>
+        <w:ind w:left="1134"/>
+        <w:rPr>
+          <w:rFonts w:ascii="Arial" w:hAnsi="Arial" w:cs="Arial"/>
+        </w:rPr>
+      </w:pPr>
       <w:r>
         <w:rPr>
           <w:rFonts w:ascii="Arial" w:hAnsi="Arial" w:cs="Arial"/>
@@ -516,24 +851,512 @@
         <w:rPr>
           <w:rFonts w:ascii="Arial" w:hAnsi="Arial" w:cs="Arial"/>
         </w:rPr>
-        <w:t>I so</w:t>
+        <w:t>I solved the error by putting space between the attributes on line 49 and line 53.</w:t>
+      </w:r>
+    </w:p>
+    <w:p>
+      <w:pPr>
+        <w:ind w:left="1134"/>
+        <w:rPr>
+          <w:rFonts w:ascii="Arial" w:hAnsi="Arial" w:cs="Arial"/>
+        </w:rPr>
+      </w:pPr>
+    </w:p>
+    <w:p>
+      <w:pPr>
+        <w:ind w:left="1134"/>
+        <w:rPr>
+          <w:rFonts w:ascii="Arial" w:hAnsi="Arial" w:cs="Arial"/>
+        </w:rPr>
+      </w:pPr>
+    </w:p>
+    <w:p>
+      <w:pPr>
+        <w:ind w:left="1134"/>
+        <w:rPr>
+          <w:rFonts w:ascii="Arial" w:hAnsi="Arial" w:cs="Arial"/>
+        </w:rPr>
+      </w:pPr>
+    </w:p>
+    <w:p>
+      <w:pPr>
+        <w:ind w:left="1134"/>
+        <w:rPr>
+          <w:rFonts w:ascii="Arial" w:hAnsi="Arial" w:cs="Arial"/>
+        </w:rPr>
+      </w:pPr>
+    </w:p>
+    <w:p>
+      <w:pPr>
+        <w:ind w:left="1134"/>
+        <w:rPr>
+          <w:rFonts w:ascii="Arial" w:hAnsi="Arial" w:cs="Arial"/>
+        </w:rPr>
+      </w:pPr>
+    </w:p>
+    <w:p>
+      <w:pPr>
+        <w:ind w:left="1134"/>
+        <w:rPr>
+          <w:rFonts w:ascii="Arial" w:hAnsi="Arial" w:cs="Arial"/>
+        </w:rPr>
+      </w:pPr>
+    </w:p>
+    <w:p>
+      <w:pPr>
+        <w:ind w:left="1134"/>
+        <w:rPr>
+          <w:rFonts w:ascii="Arial" w:hAnsi="Arial" w:cs="Arial"/>
+        </w:rPr>
+      </w:pPr>
+    </w:p>
+    <w:p>
+      <w:pPr>
+        <w:pStyle w:val="Heading3"/>
+        <w:numPr>
+          <w:ilvl w:val="0"/>
+          <w:numId w:val="3"/>
+        </w:numPr>
+        <w:ind w:left="1134" w:hanging="567"/>
+        <w:rPr>
+          <w:rFonts w:cs="Arial"/>
+        </w:rPr>
+      </w:pPr>
+      <w:bookmarkStart w:id="3" w:name="_Toc163654008"/>
+      <w:r>
+        <w:rPr>
+          <w:rFonts w:cs="Arial"/>
+        </w:rPr>
+        <w:lastRenderedPageBreak/>
+        <w:t>Rising Desk Page:</w:t>
+      </w:r>
+      <w:bookmarkEnd w:id="3"/>
+    </w:p>
+    <w:p>
+      <w:pPr>
+        <w:ind w:left="1134"/>
+        <w:rPr>
+          <w:rFonts w:ascii="Arial" w:hAnsi="Arial" w:cs="Arial"/>
+        </w:rPr>
+      </w:pPr>
+      <w:r>
+        <w:rPr>
+          <w:rFonts w:ascii="Arial" w:hAnsi="Arial" w:cs="Arial"/>
+          <w:noProof/>
+        </w:rPr>
+        <w:drawing>
+          <wp:inline distT="0" distB="0" distL="0" distR="0" wp14:anchorId="3F8C1E41" wp14:editId="0282EB6A">
+            <wp:extent cx="4937516" cy="2643809"/>
+            <wp:effectExtent l="0" t="0" r="0" b="4445"/>
+            <wp:docPr id="374624886" name="Picture 3"/>
+            <wp:cNvGraphicFramePr>
+              <a:graphicFrameLocks xmlns:a="http://schemas.openxmlformats.org/drawingml/2006/main" noChangeAspect="1"/>
+            </wp:cNvGraphicFramePr>
+            <a:graphic xmlns:a="http://schemas.openxmlformats.org/drawingml/2006/main">
+              <a:graphicData uri="http://schemas.openxmlformats.org/drawingml/2006/picture">
+                <pic:pic xmlns:pic="http://schemas.openxmlformats.org/drawingml/2006/picture">
+                  <pic:nvPicPr>
+                    <pic:cNvPr id="374624886" name="Picture 374624886"/>
+                    <pic:cNvPicPr/>
+                  </pic:nvPicPr>
+                  <pic:blipFill>
+                    <a:blip r:embed="rId10" cstate="print">
+                      <a:extLst>
+                        <a:ext uri="{28A0092B-C50C-407E-A947-70E740481C1C}">
+                          <a14:useLocalDpi xmlns:a14="http://schemas.microsoft.com/office/drawing/2010/main" val="0"/>
+                        </a:ext>
+                      </a:extLst>
+                    </a:blip>
+                    <a:stretch>
+                      <a:fillRect/>
+                    </a:stretch>
+                  </pic:blipFill>
+                  <pic:spPr>
+                    <a:xfrm>
+                      <a:off x="0" y="0"/>
+                      <a:ext cx="4965316" cy="2658695"/>
+                    </a:xfrm>
+                    <a:prstGeom prst="rect">
+                      <a:avLst/>
+                    </a:prstGeom>
+                  </pic:spPr>
+                </pic:pic>
+              </a:graphicData>
+            </a:graphic>
+          </wp:inline>
+        </w:drawing>
+      </w:r>
+    </w:p>
+    <w:p>
+      <w:pPr>
+        <w:ind w:left="1134"/>
+        <w:rPr>
+          <w:rFonts w:ascii="Arial" w:hAnsi="Arial" w:cs="Arial"/>
+        </w:rPr>
+      </w:pPr>
+      <w:r>
+        <w:rPr>
+          <w:rFonts w:ascii="Arial" w:hAnsi="Arial" w:cs="Arial"/>
+        </w:rPr>
+        <w:t xml:space="preserve">In my risingdesk.html I was getting the error that I didn’t use ‘alt’ </w:t>
       </w:r>
       <w:r>
         <w:rPr>
           <w:rFonts w:ascii="Arial" w:hAnsi="Arial" w:cs="Arial"/>
         </w:rPr>
-        <w:t>lved the error by putting space between the attributes on line 49 and line 53.</w:t>
+        <w:t xml:space="preserve">attribute in the &lt;img&gt; tags, and </w:t>
       </w:r>
-    </w:p>
-    <w:p>
-      <w:pPr>
+      <w:r>
+        <w:rPr>
+          <w:rFonts w:ascii="Arial" w:hAnsi="Arial" w:cs="Arial"/>
+        </w:rPr>
+        <w:t>I was using a slash on void elements.</w:t>
+      </w:r>
+    </w:p>
+    <w:p>
+      <w:pPr>
+        <w:ind w:left="1134"/>
+        <w:rPr>
+          <w:rFonts w:ascii="Arial" w:hAnsi="Arial" w:cs="Arial"/>
+        </w:rPr>
+      </w:pPr>
+    </w:p>
+    <w:p>
+      <w:pPr>
+        <w:ind w:left="1134"/>
+        <w:rPr>
+          <w:rFonts w:ascii="Arial" w:hAnsi="Arial" w:cs="Arial"/>
+        </w:rPr>
+      </w:pPr>
+      <w:r>
+        <w:rPr>
+          <w:rFonts w:ascii="Arial" w:hAnsi="Arial" w:cs="Arial"/>
+        </w:rPr>
+        <w:drawing>
+          <wp:inline distT="0" distB="0" distL="0" distR="0" wp14:anchorId="0DA2EE6F" wp14:editId="514524E7">
+            <wp:extent cx="5075583" cy="2294303"/>
+            <wp:effectExtent l="0" t="0" r="0" b="0"/>
+            <wp:docPr id="1595134671" name="Picture 1"/>
+            <wp:cNvGraphicFramePr>
+              <a:graphicFrameLocks xmlns:a="http://schemas.openxmlformats.org/drawingml/2006/main" noChangeAspect="1"/>
+            </wp:cNvGraphicFramePr>
+            <a:graphic xmlns:a="http://schemas.openxmlformats.org/drawingml/2006/main">
+              <a:graphicData uri="http://schemas.openxmlformats.org/drawingml/2006/picture">
+                <pic:pic xmlns:pic="http://schemas.openxmlformats.org/drawingml/2006/picture">
+                  <pic:nvPicPr>
+                    <pic:cNvPr id="1595134671" name=""/>
+                    <pic:cNvPicPr/>
+                  </pic:nvPicPr>
+                  <pic:blipFill>
+                    <a:blip r:embed="rId11"/>
+                    <a:stretch>
+                      <a:fillRect/>
+                    </a:stretch>
+                  </pic:blipFill>
+                  <pic:spPr>
+                    <a:xfrm>
+                      <a:off x="0" y="0"/>
+                      <a:ext cx="5088897" cy="2300321"/>
+                    </a:xfrm>
+                    <a:prstGeom prst="rect">
+                      <a:avLst/>
+                    </a:prstGeom>
+                  </pic:spPr>
+                </pic:pic>
+              </a:graphicData>
+            </a:graphic>
+          </wp:inline>
+        </w:drawing>
+      </w:r>
+    </w:p>
+    <w:p>
+      <w:pPr>
+        <w:ind w:left="1134"/>
+        <w:rPr>
+          <w:rFonts w:ascii="Arial" w:hAnsi="Arial" w:cs="Arial"/>
+        </w:rPr>
+      </w:pPr>
+      <w:r>
+        <w:rPr>
+          <w:rFonts w:ascii="Arial" w:hAnsi="Arial" w:cs="Arial"/>
+        </w:rPr>
+        <w:t>I solved the error by added ‘alt’ attribute to the &lt;img&gt; tags and removing the slash from void elements.</w:t>
+      </w:r>
+    </w:p>
+    <w:p>
+      <w:pPr>
+        <w:ind w:left="1134"/>
+        <w:rPr>
+          <w:rFonts w:ascii="Arial" w:hAnsi="Arial" w:cs="Arial"/>
+        </w:rPr>
+      </w:pPr>
+    </w:p>
+    <w:p>
+      <w:pPr>
+        <w:ind w:left="1134"/>
+        <w:rPr>
+          <w:rFonts w:ascii="Arial" w:hAnsi="Arial" w:cs="Arial"/>
+        </w:rPr>
+      </w:pPr>
+    </w:p>
+    <w:p>
+      <w:pPr>
+        <w:ind w:left="1134"/>
+        <w:rPr>
+          <w:rFonts w:ascii="Arial" w:hAnsi="Arial" w:cs="Arial"/>
+        </w:rPr>
+      </w:pPr>
+    </w:p>
+    <w:p>
+      <w:pPr>
+        <w:ind w:left="1134"/>
+        <w:rPr>
+          <w:rFonts w:ascii="Arial" w:hAnsi="Arial" w:cs="Arial"/>
+        </w:rPr>
+      </w:pPr>
+    </w:p>
+    <w:p>
+      <w:pPr>
+        <w:ind w:left="1134"/>
+        <w:rPr>
+          <w:rFonts w:ascii="Arial" w:hAnsi="Arial" w:cs="Arial"/>
+        </w:rPr>
+      </w:pPr>
+    </w:p>
+    <w:p>
+      <w:pPr>
+        <w:ind w:left="1134"/>
+        <w:rPr>
+          <w:rFonts w:ascii="Arial" w:hAnsi="Arial" w:cs="Arial"/>
+        </w:rPr>
+      </w:pPr>
+    </w:p>
+    <w:p>
+      <w:pPr>
+        <w:ind w:left="1134"/>
+        <w:rPr>
+          <w:rFonts w:ascii="Arial" w:hAnsi="Arial" w:cs="Arial"/>
+        </w:rPr>
+      </w:pPr>
+    </w:p>
+    <w:p>
+      <w:pPr>
+        <w:ind w:left="1134"/>
+        <w:rPr>
+          <w:rFonts w:ascii="Arial" w:hAnsi="Arial" w:cs="Arial"/>
+        </w:rPr>
+      </w:pPr>
+    </w:p>
+    <w:p>
+      <w:pPr>
+        <w:pStyle w:val="Heading2"/>
+        <w:numPr>
+          <w:ilvl w:val="0"/>
+          <w:numId w:val="3"/>
+        </w:numPr>
+        <w:ind w:left="1134" w:hanging="567"/>
+        <w:rPr>
+          <w:rFonts w:cs="Arial"/>
+        </w:rPr>
+      </w:pPr>
+      <w:r>
+        <w:rPr>
+          <w:rFonts w:cs="Arial"/>
+        </w:rPr>
+        <w:lastRenderedPageBreak/>
+        <w:t>Health Benefits Page:</w:t>
+      </w:r>
+    </w:p>
+    <w:p>
+      <w:pPr>
+        <w:ind w:left="1134"/>
+        <w:rPr>
+          <w:rFonts w:ascii="Arial" w:hAnsi="Arial" w:cs="Arial"/>
+        </w:rPr>
+      </w:pPr>
+      <w:r>
+        <w:rPr>
+          <w:rFonts w:ascii="Arial" w:hAnsi="Arial" w:cs="Arial"/>
+        </w:rPr>
+        <w:drawing>
+          <wp:inline distT="0" distB="0" distL="0" distR="0" wp14:anchorId="2772A2C4" wp14:editId="53623F41">
+            <wp:extent cx="5091289" cy="2736864"/>
+            <wp:effectExtent l="0" t="0" r="0" b="6350"/>
+            <wp:docPr id="69950911" name="Picture 1" descr="A screenshot of a computer&#10;&#10;Description automatically generated"/>
+            <wp:cNvGraphicFramePr>
+              <a:graphicFrameLocks xmlns:a="http://schemas.openxmlformats.org/drawingml/2006/main" noChangeAspect="1"/>
+            </wp:cNvGraphicFramePr>
+            <a:graphic xmlns:a="http://schemas.openxmlformats.org/drawingml/2006/main">
+              <a:graphicData uri="http://schemas.openxmlformats.org/drawingml/2006/picture">
+                <pic:pic xmlns:pic="http://schemas.openxmlformats.org/drawingml/2006/picture">
+                  <pic:nvPicPr>
+                    <pic:cNvPr id="69950911" name="Picture 1" descr="A screenshot of a computer&#10;&#10;Description automatically generated"/>
+                    <pic:cNvPicPr/>
+                  </pic:nvPicPr>
+                  <pic:blipFill>
+                    <a:blip r:embed="rId12"/>
+                    <a:stretch>
+                      <a:fillRect/>
+                    </a:stretch>
+                  </pic:blipFill>
+                  <pic:spPr>
+                    <a:xfrm>
+                      <a:off x="0" y="0"/>
+                      <a:ext cx="5113910" cy="2749024"/>
+                    </a:xfrm>
+                    <a:prstGeom prst="rect">
+                      <a:avLst/>
+                    </a:prstGeom>
+                  </pic:spPr>
+                </pic:pic>
+              </a:graphicData>
+            </a:graphic>
+          </wp:inline>
+        </w:drawing>
+      </w:r>
+    </w:p>
+    <w:p>
+      <w:pPr>
+        <w:ind w:left="1134"/>
+        <w:rPr>
+          <w:rFonts w:ascii="Arial" w:hAnsi="Arial" w:cs="Arial"/>
+        </w:rPr>
+      </w:pPr>
+      <w:r>
+        <w:rPr>
+          <w:rFonts w:ascii="Arial" w:hAnsi="Arial" w:cs="Arial"/>
+        </w:rPr>
+        <w:t>In my health-benefits.html I was getting the error that the</w:t>
+      </w:r>
+      <w:r>
+        <w:rPr>
+          <w:rFonts w:ascii="Arial" w:hAnsi="Arial" w:cs="Arial"/>
+        </w:rPr>
+        <w:t> </w:t>
+      </w:r>
+      <w:r>
+        <w:rPr>
+          <w:rFonts w:ascii="Arial" w:hAnsi="Arial" w:cs="Arial"/>
+        </w:rPr>
+        <w:t>‘</w:t>
+      </w:r>
+      <w:r>
+        <w:rPr>
+          <w:rFonts w:ascii="Arial" w:hAnsi="Arial" w:cs="Arial"/>
+        </w:rPr>
+        <w:t>frameborder</w:t>
+      </w:r>
+      <w:r>
+        <w:rPr>
+          <w:rFonts w:ascii="Arial" w:hAnsi="Arial" w:cs="Arial"/>
+        </w:rPr>
+        <w:t>’</w:t>
+      </w:r>
+      <w:r>
+        <w:rPr>
+          <w:rFonts w:ascii="Arial" w:hAnsi="Arial" w:cs="Arial"/>
+        </w:rPr>
+        <w:t> attribute on the </w:t>
+      </w:r>
+      <w:r>
+        <w:rPr>
+          <w:rFonts w:ascii="Arial" w:hAnsi="Arial" w:cs="Arial"/>
+        </w:rPr>
+        <w:t>&lt;</w:t>
+      </w:r>
+      <w:r>
+        <w:rPr>
+          <w:rFonts w:ascii="Arial" w:hAnsi="Arial" w:cs="Arial"/>
+        </w:rPr>
+        <w:t>iframe</w:t>
+      </w:r>
+      <w:r>
+        <w:rPr>
+          <w:rFonts w:ascii="Arial" w:hAnsi="Arial" w:cs="Arial"/>
+        </w:rPr>
+        <w:t>&gt;</w:t>
+      </w:r>
+      <w:r>
+        <w:rPr>
+          <w:rFonts w:ascii="Arial" w:hAnsi="Arial" w:cs="Arial"/>
+        </w:rPr>
+        <w:t> element is obsolete.</w:t>
+      </w:r>
+    </w:p>
+    <w:p>
+      <w:pPr>
+        <w:ind w:left="1134"/>
+        <w:rPr>
+          <w:rFonts w:ascii="Arial" w:hAnsi="Arial" w:cs="Arial"/>
+        </w:rPr>
+      </w:pPr>
+    </w:p>
+    <w:p>
+      <w:pPr>
+        <w:ind w:left="1134"/>
+        <w:rPr>
+          <w:rFonts w:ascii="Arial" w:hAnsi="Arial" w:cs="Arial"/>
+        </w:rPr>
+      </w:pPr>
+    </w:p>
+    <w:p>
+      <w:pPr>
+        <w:ind w:left="1134"/>
+        <w:rPr>
+          <w:rFonts w:ascii="Arial" w:hAnsi="Arial" w:cs="Arial"/>
+        </w:rPr>
+      </w:pPr>
+    </w:p>
+    <w:p>
+      <w:pPr>
+        <w:ind w:left="1134"/>
+        <w:rPr>
+          <w:rFonts w:ascii="Arial" w:hAnsi="Arial" w:cs="Arial"/>
+        </w:rPr>
+      </w:pPr>
+    </w:p>
+    <w:p>
+      <w:pPr>
+        <w:ind w:left="1134"/>
+        <w:rPr>
+          <w:rFonts w:ascii="Arial" w:hAnsi="Arial" w:cs="Arial"/>
+        </w:rPr>
+      </w:pPr>
+    </w:p>
+    <w:p>
+      <w:pPr>
+        <w:ind w:left="1134"/>
+        <w:rPr>
+          <w:rFonts w:ascii="Arial" w:hAnsi="Arial" w:cs="Arial"/>
+        </w:rPr>
+      </w:pPr>
+    </w:p>
+    <w:p>
+      <w:pPr>
+        <w:ind w:left="1134"/>
+        <w:rPr>
+          <w:rFonts w:ascii="Arial" w:hAnsi="Arial" w:cs="Arial"/>
+        </w:rPr>
+      </w:pPr>
+    </w:p>
+    <w:p>
+      <w:pPr>
+        <w:ind w:left="1134"/>
+        <w:rPr>
+          <w:rFonts w:ascii="Arial" w:hAnsi="Arial" w:cs="Arial"/>
+        </w:rPr>
+      </w:pPr>
+    </w:p>
+    <w:p>
+      <w:pPr>
+        <w:ind w:left="1134"/>
         <w:rPr>
           <w:rFonts w:ascii="Arial" w:hAnsi="Arial" w:cs="Arial"/>
         </w:rPr>
       </w:pPr>
     </w:p>
     <w:sectPr>
-      <w:footerReference w:type="default" r:id="rId10"/>
+      <w:footerReference w:type="default" r:id="rId13"/>
       <w:pgSz w:w="11906" w:h="16838"/>
       <w:pgMar w:top="1440" w:right="1440" w:bottom="1440" w:left="1440" w:header="708" w:footer="708" w:gutter="0"/>
       <w:cols w:space="708"/>
@@ -1619,7 +2442,6 @@
   <w:style w:type="character" w:default="1" w:styleId="DefaultParagraphFont">
     <w:name w:val="Default Paragraph Font"/>
     <w:uiPriority w:val="1"/>
-    <w:semiHidden/>
     <w:unhideWhenUsed/>
   </w:style>
   <w:style w:type="table" w:default="1" w:styleId="TableNormal">
@@ -1993,6 +2815,55 @@
     <w:rPr>
       <w:szCs w:val="32"/>
       <w:lang w:val="en-US"/>
+    </w:rPr>
+  </w:style>
+  <w:style w:type="paragraph" w:styleId="TOC1">
+    <w:name w:val="toc 1"/>
+    <w:basedOn w:val="Normal"/>
+    <w:next w:val="Normal"/>
+    <w:autoRedefine/>
+    <w:uiPriority w:val="39"/>
+    <w:unhideWhenUsed/>
+    <w:rsid w:val="002B6368"/>
+    <w:pPr>
+      <w:spacing w:after="100"/>
+    </w:pPr>
+  </w:style>
+  <w:style w:type="paragraph" w:styleId="TOC2">
+    <w:name w:val="toc 2"/>
+    <w:basedOn w:val="Normal"/>
+    <w:next w:val="Normal"/>
+    <w:autoRedefine/>
+    <w:uiPriority w:val="39"/>
+    <w:unhideWhenUsed/>
+    <w:rsid w:val="002B6368"/>
+    <w:pPr>
+      <w:spacing w:after="100"/>
+      <w:ind w:left="220"/>
+    </w:pPr>
+  </w:style>
+  <w:style w:type="paragraph" w:styleId="TOC3">
+    <w:name w:val="toc 3"/>
+    <w:basedOn w:val="Normal"/>
+    <w:next w:val="Normal"/>
+    <w:autoRedefine/>
+    <w:uiPriority w:val="39"/>
+    <w:unhideWhenUsed/>
+    <w:rsid w:val="002B6368"/>
+    <w:pPr>
+      <w:spacing w:after="100"/>
+      <w:ind w:left="440"/>
+    </w:pPr>
+  </w:style>
+  <w:style w:type="character" w:styleId="Hyperlink">
+    <w:name w:val="Hyperlink"/>
+    <w:basedOn w:val="DefaultParagraphFont"/>
+    <w:uiPriority w:val="99"/>
+    <w:unhideWhenUsed/>
+    <w:rsid w:val="002B6368"/>
+    <w:rPr>
+      <w:color w:val="467886" w:themeColor="hyperlink"/>
+      <w:u w:val="single"/>
     </w:rPr>
   </w:style>
 </w:styles>

</xml_diff>

<commit_message>
added instagram link to all pages
</commit_message>
<xml_diff>
--- a/Documentation/DDW_Final_Assignment.docx
+++ b/Documentation/DDW_Final_Assignment.docx
@@ -46,7 +46,7 @@
               <w:tab w:val="right" w:leader="dot" w:pos="9016"/>
             </w:tabs>
             <w:rPr>
-              <w:rFonts w:ascii="Arial" w:eastAsiaTheme="minorEastAsia" w:hAnsi="Arial" w:cs="Arial"/>
+              <w:rFonts w:eastAsiaTheme="minorEastAsia"/>
               <w:noProof/>
               <w:kern w:val="2"/>
               <w:sz w:val="24"/>
@@ -73,18 +73,17 @@
             </w:rPr>
             <w:fldChar w:fldCharType="separate"/>
           </w:r>
-          <w:hyperlink w:anchor="_Toc163654005" w:history="1">
+          <w:hyperlink w:anchor="_Toc163656338" w:history="1">
             <w:r>
               <w:rPr>
                 <w:rStyle w:val="Hyperlink"/>
-                <w:rFonts w:ascii="Arial" w:hAnsi="Arial" w:cs="Arial"/>
+                <w:rFonts w:cs="Arial"/>
                 <w:noProof/>
               </w:rPr>
               <w:t>TASK 3: Website Testing</w:t>
             </w:r>
             <w:r>
               <w:rPr>
-                <w:rFonts w:ascii="Arial" w:hAnsi="Arial" w:cs="Arial"/>
                 <w:noProof/>
                 <w:webHidden/>
               </w:rPr>
@@ -92,7 +91,6 @@
             </w:r>
             <w:r>
               <w:rPr>
-                <w:rFonts w:ascii="Arial" w:hAnsi="Arial" w:cs="Arial"/>
                 <w:noProof/>
                 <w:webHidden/>
               </w:rPr>
@@ -100,22 +98,19 @@
             </w:r>
             <w:r>
               <w:rPr>
-                <w:rFonts w:ascii="Arial" w:hAnsi="Arial" w:cs="Arial"/>
-                <w:noProof/>
-                <w:webHidden/>
-              </w:rPr>
-              <w:instrText xml:space="preserve"> PAGEREF _Toc163654005 \h </w:instrText>
-            </w:r>
-            <w:r>
-              <w:rPr>
-                <w:rFonts w:ascii="Arial" w:hAnsi="Arial" w:cs="Arial"/>
-                <w:noProof/>
-                <w:webHidden/>
-              </w:rPr>
-            </w:r>
-            <w:r>
-              <w:rPr>
-                <w:rFonts w:ascii="Arial" w:hAnsi="Arial" w:cs="Arial"/>
+                <w:noProof/>
+                <w:webHidden/>
+              </w:rPr>
+              <w:instrText xml:space="preserve"> PAGEREF _Toc163656338 \h </w:instrText>
+            </w:r>
+            <w:r>
+              <w:rPr>
+                <w:noProof/>
+                <w:webHidden/>
+              </w:rPr>
+            </w:r>
+            <w:r>
+              <w:rPr>
                 <w:noProof/>
                 <w:webHidden/>
               </w:rPr>
@@ -123,7 +118,6 @@
             </w:r>
             <w:r>
               <w:rPr>
-                <w:rFonts w:ascii="Arial" w:hAnsi="Arial" w:cs="Arial"/>
                 <w:noProof/>
                 <w:webHidden/>
               </w:rPr>
@@ -131,7 +125,6 @@
             </w:r>
             <w:r>
               <w:rPr>
-                <w:rFonts w:ascii="Arial" w:hAnsi="Arial" w:cs="Arial"/>
                 <w:noProof/>
                 <w:webHidden/>
               </w:rPr>
@@ -147,7 +140,7 @@
               <w:tab w:val="right" w:leader="dot" w:pos="9016"/>
             </w:tabs>
             <w:rPr>
-              <w:rFonts w:ascii="Arial" w:eastAsiaTheme="minorEastAsia" w:hAnsi="Arial" w:cs="Arial"/>
+              <w:rFonts w:eastAsiaTheme="minorEastAsia"/>
               <w:noProof/>
               <w:kern w:val="2"/>
               <w:sz w:val="24"/>
@@ -156,18 +149,18 @@
               <w14:ligatures w14:val="standardContextual"/>
             </w:rPr>
           </w:pPr>
-          <w:hyperlink w:anchor="_Toc163654006" w:history="1">
+          <w:hyperlink w:anchor="_Toc163656339" w:history="1">
             <w:r>
               <w:rPr>
                 <w:rStyle w:val="Hyperlink"/>
-                <w:rFonts w:ascii="Arial" w:hAnsi="Arial" w:cs="Arial"/>
+                <w:rFonts w:cs="Arial"/>
                 <w:noProof/>
               </w:rPr>
               <w:t>1)</w:t>
             </w:r>
             <w:r>
               <w:rPr>
-                <w:rFonts w:ascii="Arial" w:eastAsiaTheme="minorEastAsia" w:hAnsi="Arial" w:cs="Arial"/>
+                <w:rFonts w:eastAsiaTheme="minorEastAsia"/>
                 <w:noProof/>
                 <w:kern w:val="2"/>
                 <w:sz w:val="24"/>
@@ -180,14 +173,13 @@
             <w:r>
               <w:rPr>
                 <w:rStyle w:val="Hyperlink"/>
-                <w:rFonts w:ascii="Arial" w:hAnsi="Arial" w:cs="Arial"/>
+                <w:rFonts w:cs="Arial"/>
                 <w:noProof/>
               </w:rPr>
               <w:t>W3C Validator</w:t>
             </w:r>
             <w:r>
               <w:rPr>
-                <w:rFonts w:ascii="Arial" w:hAnsi="Arial" w:cs="Arial"/>
                 <w:noProof/>
                 <w:webHidden/>
               </w:rPr>
@@ -195,7 +187,6 @@
             </w:r>
             <w:r>
               <w:rPr>
-                <w:rFonts w:ascii="Arial" w:hAnsi="Arial" w:cs="Arial"/>
                 <w:noProof/>
                 <w:webHidden/>
               </w:rPr>
@@ -203,22 +194,19 @@
             </w:r>
             <w:r>
               <w:rPr>
-                <w:rFonts w:ascii="Arial" w:hAnsi="Arial" w:cs="Arial"/>
-                <w:noProof/>
-                <w:webHidden/>
-              </w:rPr>
-              <w:instrText xml:space="preserve"> PAGEREF _Toc163654006 \h </w:instrText>
-            </w:r>
-            <w:r>
-              <w:rPr>
-                <w:rFonts w:ascii="Arial" w:hAnsi="Arial" w:cs="Arial"/>
-                <w:noProof/>
-                <w:webHidden/>
-              </w:rPr>
-            </w:r>
-            <w:r>
-              <w:rPr>
-                <w:rFonts w:ascii="Arial" w:hAnsi="Arial" w:cs="Arial"/>
+                <w:noProof/>
+                <w:webHidden/>
+              </w:rPr>
+              <w:instrText xml:space="preserve"> PAGEREF _Toc163656339 \h </w:instrText>
+            </w:r>
+            <w:r>
+              <w:rPr>
+                <w:noProof/>
+                <w:webHidden/>
+              </w:rPr>
+            </w:r>
+            <w:r>
+              <w:rPr>
                 <w:noProof/>
                 <w:webHidden/>
               </w:rPr>
@@ -226,7 +214,6 @@
             </w:r>
             <w:r>
               <w:rPr>
-                <w:rFonts w:ascii="Arial" w:hAnsi="Arial" w:cs="Arial"/>
                 <w:noProof/>
                 <w:webHidden/>
               </w:rPr>
@@ -234,7 +221,6 @@
             </w:r>
             <w:r>
               <w:rPr>
-                <w:rFonts w:ascii="Arial" w:hAnsi="Arial" w:cs="Arial"/>
                 <w:noProof/>
                 <w:webHidden/>
               </w:rPr>
@@ -250,7 +236,7 @@
               <w:tab w:val="right" w:leader="dot" w:pos="9016"/>
             </w:tabs>
             <w:rPr>
-              <w:rFonts w:ascii="Arial" w:eastAsiaTheme="minorEastAsia" w:hAnsi="Arial" w:cs="Arial"/>
+              <w:rFonts w:eastAsiaTheme="minorEastAsia"/>
               <w:noProof/>
               <w:kern w:val="2"/>
               <w:sz w:val="24"/>
@@ -259,18 +245,18 @@
               <w14:ligatures w14:val="standardContextual"/>
             </w:rPr>
           </w:pPr>
-          <w:hyperlink w:anchor="_Toc163654007" w:history="1">
+          <w:hyperlink w:anchor="_Toc163656340" w:history="1">
             <w:r>
               <w:rPr>
                 <w:rStyle w:val="Hyperlink"/>
-                <w:rFonts w:ascii="Arial" w:hAnsi="Arial" w:cs="Arial"/>
+                <w:rFonts w:cs="Arial"/>
                 <w:noProof/>
               </w:rPr>
               <w:t>a)</w:t>
             </w:r>
             <w:r>
               <w:rPr>
-                <w:rFonts w:ascii="Arial" w:eastAsiaTheme="minorEastAsia" w:hAnsi="Arial" w:cs="Arial"/>
+                <w:rFonts w:eastAsiaTheme="minorEastAsia"/>
                 <w:noProof/>
                 <w:kern w:val="2"/>
                 <w:sz w:val="24"/>
@@ -283,14 +269,13 @@
             <w:r>
               <w:rPr>
                 <w:rStyle w:val="Hyperlink"/>
-                <w:rFonts w:ascii="Arial" w:hAnsi="Arial" w:cs="Arial"/>
+                <w:rFonts w:cs="Arial"/>
                 <w:noProof/>
               </w:rPr>
               <w:t>Home Page:</w:t>
             </w:r>
             <w:r>
               <w:rPr>
-                <w:rFonts w:ascii="Arial" w:hAnsi="Arial" w:cs="Arial"/>
                 <w:noProof/>
                 <w:webHidden/>
               </w:rPr>
@@ -298,7 +283,6 @@
             </w:r>
             <w:r>
               <w:rPr>
-                <w:rFonts w:ascii="Arial" w:hAnsi="Arial" w:cs="Arial"/>
                 <w:noProof/>
                 <w:webHidden/>
               </w:rPr>
@@ -306,22 +290,19 @@
             </w:r>
             <w:r>
               <w:rPr>
-                <w:rFonts w:ascii="Arial" w:hAnsi="Arial" w:cs="Arial"/>
-                <w:noProof/>
-                <w:webHidden/>
-              </w:rPr>
-              <w:instrText xml:space="preserve"> PAGEREF _Toc163654007 \h </w:instrText>
-            </w:r>
-            <w:r>
-              <w:rPr>
-                <w:rFonts w:ascii="Arial" w:hAnsi="Arial" w:cs="Arial"/>
-                <w:noProof/>
-                <w:webHidden/>
-              </w:rPr>
-            </w:r>
-            <w:r>
-              <w:rPr>
-                <w:rFonts w:ascii="Arial" w:hAnsi="Arial" w:cs="Arial"/>
+                <w:noProof/>
+                <w:webHidden/>
+              </w:rPr>
+              <w:instrText xml:space="preserve"> PAGEREF _Toc163656340 \h </w:instrText>
+            </w:r>
+            <w:r>
+              <w:rPr>
+                <w:noProof/>
+                <w:webHidden/>
+              </w:rPr>
+            </w:r>
+            <w:r>
+              <w:rPr>
                 <w:noProof/>
                 <w:webHidden/>
               </w:rPr>
@@ -329,7 +310,6 @@
             </w:r>
             <w:r>
               <w:rPr>
-                <w:rFonts w:ascii="Arial" w:hAnsi="Arial" w:cs="Arial"/>
                 <w:noProof/>
                 <w:webHidden/>
               </w:rPr>
@@ -337,7 +317,6 @@
             </w:r>
             <w:r>
               <w:rPr>
-                <w:rFonts w:ascii="Arial" w:hAnsi="Arial" w:cs="Arial"/>
                 <w:noProof/>
                 <w:webHidden/>
               </w:rPr>
@@ -353,7 +332,7 @@
               <w:tab w:val="right" w:leader="dot" w:pos="9016"/>
             </w:tabs>
             <w:rPr>
-              <w:rFonts w:ascii="Arial" w:eastAsiaTheme="minorEastAsia" w:hAnsi="Arial" w:cs="Arial"/>
+              <w:rFonts w:eastAsiaTheme="minorEastAsia"/>
               <w:noProof/>
               <w:kern w:val="2"/>
               <w:sz w:val="24"/>
@@ -362,18 +341,18 @@
               <w14:ligatures w14:val="standardContextual"/>
             </w:rPr>
           </w:pPr>
-          <w:hyperlink w:anchor="_Toc163654008" w:history="1">
+          <w:hyperlink w:anchor="_Toc163656341" w:history="1">
             <w:r>
               <w:rPr>
                 <w:rStyle w:val="Hyperlink"/>
-                <w:rFonts w:ascii="Arial" w:hAnsi="Arial" w:cs="Arial"/>
+                <w:rFonts w:cs="Arial"/>
                 <w:noProof/>
               </w:rPr>
               <w:t>b)</w:t>
             </w:r>
             <w:r>
               <w:rPr>
-                <w:rFonts w:ascii="Arial" w:eastAsiaTheme="minorEastAsia" w:hAnsi="Arial" w:cs="Arial"/>
+                <w:rFonts w:eastAsiaTheme="minorEastAsia"/>
                 <w:noProof/>
                 <w:kern w:val="2"/>
                 <w:sz w:val="24"/>
@@ -386,14 +365,13 @@
             <w:r>
               <w:rPr>
                 <w:rStyle w:val="Hyperlink"/>
-                <w:rFonts w:ascii="Arial" w:hAnsi="Arial" w:cs="Arial"/>
+                <w:rFonts w:cs="Arial"/>
                 <w:noProof/>
               </w:rPr>
               <w:t>Rising Desk Page:</w:t>
             </w:r>
             <w:r>
               <w:rPr>
-                <w:rFonts w:ascii="Arial" w:hAnsi="Arial" w:cs="Arial"/>
                 <w:noProof/>
                 <w:webHidden/>
               </w:rPr>
@@ -401,7 +379,6 @@
             </w:r>
             <w:r>
               <w:rPr>
-                <w:rFonts w:ascii="Arial" w:hAnsi="Arial" w:cs="Arial"/>
                 <w:noProof/>
                 <w:webHidden/>
               </w:rPr>
@@ -409,22 +386,19 @@
             </w:r>
             <w:r>
               <w:rPr>
-                <w:rFonts w:ascii="Arial" w:hAnsi="Arial" w:cs="Arial"/>
-                <w:noProof/>
-                <w:webHidden/>
-              </w:rPr>
-              <w:instrText xml:space="preserve"> PAGEREF _Toc163654008 \h </w:instrText>
-            </w:r>
-            <w:r>
-              <w:rPr>
-                <w:rFonts w:ascii="Arial" w:hAnsi="Arial" w:cs="Arial"/>
-                <w:noProof/>
-                <w:webHidden/>
-              </w:rPr>
-            </w:r>
-            <w:r>
-              <w:rPr>
-                <w:rFonts w:ascii="Arial" w:hAnsi="Arial" w:cs="Arial"/>
+                <w:noProof/>
+                <w:webHidden/>
+              </w:rPr>
+              <w:instrText xml:space="preserve"> PAGEREF _Toc163656341 \h </w:instrText>
+            </w:r>
+            <w:r>
+              <w:rPr>
+                <w:noProof/>
+                <w:webHidden/>
+              </w:rPr>
+            </w:r>
+            <w:r>
+              <w:rPr>
                 <w:noProof/>
                 <w:webHidden/>
               </w:rPr>
@@ -432,7 +406,6 @@
             </w:r>
             <w:r>
               <w:rPr>
-                <w:rFonts w:ascii="Arial" w:hAnsi="Arial" w:cs="Arial"/>
                 <w:noProof/>
                 <w:webHidden/>
               </w:rPr>
@@ -440,7 +413,194 @@
             </w:r>
             <w:r>
               <w:rPr>
-                <w:rFonts w:ascii="Arial" w:hAnsi="Arial" w:cs="Arial"/>
+                <w:noProof/>
+                <w:webHidden/>
+              </w:rPr>
+              <w:fldChar w:fldCharType="end"/>
+            </w:r>
+          </w:hyperlink>
+        </w:p>
+        <w:p>
+          <w:pPr>
+            <w:pStyle w:val="TOC3"/>
+            <w:tabs>
+              <w:tab w:val="left" w:pos="960"/>
+              <w:tab w:val="right" w:leader="dot" w:pos="9016"/>
+            </w:tabs>
+            <w:rPr>
+              <w:rFonts w:eastAsiaTheme="minorEastAsia"/>
+              <w:noProof/>
+              <w:kern w:val="2"/>
+              <w:sz w:val="24"/>
+              <w:szCs w:val="24"/>
+              <w:lang w:eastAsia="en-IN"/>
+              <w14:ligatures w14:val="standardContextual"/>
+            </w:rPr>
+          </w:pPr>
+          <w:hyperlink w:anchor="_Toc163656342" w:history="1">
+            <w:r>
+              <w:rPr>
+                <w:rStyle w:val="Hyperlink"/>
+                <w:noProof/>
+              </w:rPr>
+              <w:t>c)</w:t>
+            </w:r>
+            <w:r>
+              <w:rPr>
+                <w:rFonts w:eastAsiaTheme="minorEastAsia"/>
+                <w:noProof/>
+                <w:kern w:val="2"/>
+                <w:sz w:val="24"/>
+                <w:szCs w:val="24"/>
+                <w:lang w:eastAsia="en-IN"/>
+                <w14:ligatures w14:val="standardContextual"/>
+              </w:rPr>
+              <w:tab/>
+            </w:r>
+            <w:r>
+              <w:rPr>
+                <w:rStyle w:val="Hyperlink"/>
+                <w:noProof/>
+              </w:rPr>
+              <w:t>Health Benefits Page:</w:t>
+            </w:r>
+            <w:r>
+              <w:rPr>
+                <w:noProof/>
+                <w:webHidden/>
+              </w:rPr>
+              <w:tab/>
+            </w:r>
+            <w:r>
+              <w:rPr>
+                <w:noProof/>
+                <w:webHidden/>
+              </w:rPr>
+              <w:fldChar w:fldCharType="begin"/>
+            </w:r>
+            <w:r>
+              <w:rPr>
+                <w:noProof/>
+                <w:webHidden/>
+              </w:rPr>
+              <w:instrText xml:space="preserve"> PAGEREF _Toc163656342 \h </w:instrText>
+            </w:r>
+            <w:r>
+              <w:rPr>
+                <w:noProof/>
+                <w:webHidden/>
+              </w:rPr>
+            </w:r>
+            <w:r>
+              <w:rPr>
+                <w:noProof/>
+                <w:webHidden/>
+              </w:rPr>
+              <w:fldChar w:fldCharType="separate"/>
+            </w:r>
+            <w:r>
+              <w:rPr>
+                <w:noProof/>
+                <w:webHidden/>
+              </w:rPr>
+              <w:t>4</w:t>
+            </w:r>
+            <w:r>
+              <w:rPr>
+                <w:noProof/>
+                <w:webHidden/>
+              </w:rPr>
+              <w:fldChar w:fldCharType="end"/>
+            </w:r>
+          </w:hyperlink>
+        </w:p>
+        <w:p>
+          <w:pPr>
+            <w:pStyle w:val="TOC3"/>
+            <w:tabs>
+              <w:tab w:val="left" w:pos="960"/>
+              <w:tab w:val="right" w:leader="dot" w:pos="9016"/>
+            </w:tabs>
+            <w:rPr>
+              <w:rFonts w:eastAsiaTheme="minorEastAsia"/>
+              <w:noProof/>
+              <w:kern w:val="2"/>
+              <w:sz w:val="24"/>
+              <w:szCs w:val="24"/>
+              <w:lang w:eastAsia="en-IN"/>
+              <w14:ligatures w14:val="standardContextual"/>
+            </w:rPr>
+          </w:pPr>
+          <w:hyperlink w:anchor="_Toc163656343" w:history="1">
+            <w:r>
+              <w:rPr>
+                <w:rStyle w:val="Hyperlink"/>
+                <w:noProof/>
+              </w:rPr>
+              <w:t>d)</w:t>
+            </w:r>
+            <w:r>
+              <w:rPr>
+                <w:rFonts w:eastAsiaTheme="minorEastAsia"/>
+                <w:noProof/>
+                <w:kern w:val="2"/>
+                <w:sz w:val="24"/>
+                <w:szCs w:val="24"/>
+                <w:lang w:eastAsia="en-IN"/>
+                <w14:ligatures w14:val="standardContextual"/>
+              </w:rPr>
+              <w:tab/>
+            </w:r>
+            <w:r>
+              <w:rPr>
+                <w:rStyle w:val="Hyperlink"/>
+                <w:noProof/>
+              </w:rPr>
+              <w:t>Contact Us Page</w:t>
+            </w:r>
+            <w:r>
+              <w:rPr>
+                <w:noProof/>
+                <w:webHidden/>
+              </w:rPr>
+              <w:tab/>
+            </w:r>
+            <w:r>
+              <w:rPr>
+                <w:noProof/>
+                <w:webHidden/>
+              </w:rPr>
+              <w:fldChar w:fldCharType="begin"/>
+            </w:r>
+            <w:r>
+              <w:rPr>
+                <w:noProof/>
+                <w:webHidden/>
+              </w:rPr>
+              <w:instrText xml:space="preserve"> PAGEREF _Toc163656343 \h </w:instrText>
+            </w:r>
+            <w:r>
+              <w:rPr>
+                <w:noProof/>
+                <w:webHidden/>
+              </w:rPr>
+            </w:r>
+            <w:r>
+              <w:rPr>
+                <w:noProof/>
+                <w:webHidden/>
+              </w:rPr>
+              <w:fldChar w:fldCharType="separate"/>
+            </w:r>
+            <w:r>
+              <w:rPr>
+                <w:noProof/>
+                <w:webHidden/>
+              </w:rPr>
+              <w:t>5</w:t>
+            </w:r>
+            <w:r>
+              <w:rPr>
                 <w:noProof/>
                 <w:webHidden/>
               </w:rPr>
@@ -587,13 +747,6 @@
     </w:p>
     <w:p>
       <w:pPr>
-        <w:rPr>
-          <w:rFonts w:ascii="Arial" w:hAnsi="Arial" w:cs="Arial"/>
-        </w:rPr>
-      </w:pPr>
-    </w:p>
-    <w:p>
-      <w:pPr>
         <w:tabs>
           <w:tab w:val="left" w:pos="3048"/>
         </w:tabs>
@@ -655,7 +808,7 @@
           <w:rFonts w:cs="Arial"/>
         </w:rPr>
       </w:pPr>
-      <w:bookmarkStart w:id="0" w:name="_Toc163654005"/>
+      <w:bookmarkStart w:id="0" w:name="_Toc163656338"/>
       <w:r>
         <w:rPr>
           <w:rFonts w:cs="Arial"/>
@@ -677,7 +830,7 @@
           <w:rFonts w:cs="Arial"/>
         </w:rPr>
       </w:pPr>
-      <w:bookmarkStart w:id="1" w:name="_Toc163654006"/>
+      <w:bookmarkStart w:id="1" w:name="_Toc163656339"/>
       <w:r>
         <w:rPr>
           <w:rFonts w:cs="Arial"/>
@@ -698,7 +851,7 @@
           <w:rFonts w:cs="Arial"/>
         </w:rPr>
       </w:pPr>
-      <w:bookmarkStart w:id="2" w:name="_Toc163654007"/>
+      <w:bookmarkStart w:id="2" w:name="_Toc163656340"/>
       <w:r>
         <w:rPr>
           <w:rFonts w:cs="Arial"/>
@@ -766,6 +919,21 @@
     <w:p>
       <w:pPr>
         <w:ind w:left="1134"/>
+        <w:jc w:val="center"/>
+        <w:rPr>
+          <w:rFonts w:ascii="Arial" w:hAnsi="Arial" w:cs="Arial"/>
+        </w:rPr>
+      </w:pPr>
+      <w:r>
+        <w:rPr>
+          <w:rFonts w:ascii="Arial" w:hAnsi="Arial" w:cs="Arial"/>
+        </w:rPr>
+        <w:t>Fig 3.1: Home Page Validation</w:t>
+      </w:r>
+    </w:p>
+    <w:p>
+      <w:pPr>
+        <w:ind w:left="1134"/>
         <w:rPr>
           <w:rFonts w:ascii="Arial" w:hAnsi="Arial" w:cs="Arial"/>
         </w:rPr>
@@ -843,6 +1011,21 @@
     <w:p>
       <w:pPr>
         <w:ind w:left="1134"/>
+        <w:jc w:val="center"/>
+        <w:rPr>
+          <w:rFonts w:ascii="Arial" w:hAnsi="Arial" w:cs="Arial"/>
+        </w:rPr>
+      </w:pPr>
+      <w:r>
+        <w:rPr>
+          <w:rFonts w:ascii="Arial" w:hAnsi="Arial" w:cs="Arial"/>
+        </w:rPr>
+        <w:t>Fig 3.2: Home Page Validation</w:t>
+      </w:r>
+    </w:p>
+    <w:p>
+      <w:pPr>
+        <w:ind w:left="1134"/>
         <w:rPr>
           <w:rFonts w:ascii="Arial" w:hAnsi="Arial" w:cs="Arial"/>
         </w:rPr>
@@ -853,30 +1036,6 @@
         </w:rPr>
         <w:t>I solved the error by putting space between the attributes on line 49 and line 53.</w:t>
       </w:r>
-    </w:p>
-    <w:p>
-      <w:pPr>
-        <w:ind w:left="1134"/>
-        <w:rPr>
-          <w:rFonts w:ascii="Arial" w:hAnsi="Arial" w:cs="Arial"/>
-        </w:rPr>
-      </w:pPr>
-    </w:p>
-    <w:p>
-      <w:pPr>
-        <w:ind w:left="1134"/>
-        <w:rPr>
-          <w:rFonts w:ascii="Arial" w:hAnsi="Arial" w:cs="Arial"/>
-        </w:rPr>
-      </w:pPr>
-    </w:p>
-    <w:p>
-      <w:pPr>
-        <w:ind w:left="1134"/>
-        <w:rPr>
-          <w:rFonts w:ascii="Arial" w:hAnsi="Arial" w:cs="Arial"/>
-        </w:rPr>
-      </w:pPr>
     </w:p>
     <w:p>
       <w:pPr>
@@ -922,7 +1081,7 @@
           <w:rFonts w:cs="Arial"/>
         </w:rPr>
       </w:pPr>
-      <w:bookmarkStart w:id="3" w:name="_Toc163654008"/>
+      <w:bookmarkStart w:id="3" w:name="_Toc163656341"/>
       <w:r>
         <w:rPr>
           <w:rFonts w:cs="Arial"/>
@@ -990,6 +1149,15 @@
     <w:p>
       <w:pPr>
         <w:ind w:left="1134"/>
+        <w:jc w:val="center"/>
+        <w:rPr>
+          <w:rFonts w:ascii="Arial" w:hAnsi="Arial" w:cs="Arial"/>
+        </w:rPr>
+      </w:pPr>
+    </w:p>
+    <w:p>
+      <w:pPr>
+        <w:ind w:left="1134"/>
         <w:rPr>
           <w:rFonts w:ascii="Arial" w:hAnsi="Arial" w:cs="Arial"/>
         </w:rPr>
@@ -1133,39 +1301,26 @@
     </w:p>
     <w:p>
       <w:pPr>
-        <w:ind w:left="1134"/>
-        <w:rPr>
-          <w:rFonts w:ascii="Arial" w:hAnsi="Arial" w:cs="Arial"/>
-        </w:rPr>
-      </w:pPr>
-    </w:p>
-    <w:p>
-      <w:pPr>
-        <w:ind w:left="1134"/>
-        <w:rPr>
-          <w:rFonts w:ascii="Arial" w:hAnsi="Arial" w:cs="Arial"/>
-        </w:rPr>
-      </w:pPr>
-    </w:p>
-    <w:p>
-      <w:pPr>
-        <w:pStyle w:val="Heading2"/>
+        <w:rPr>
+          <w:rFonts w:ascii="Arial" w:hAnsi="Arial" w:cs="Arial"/>
+        </w:rPr>
+      </w:pPr>
+    </w:p>
+    <w:p>
+      <w:pPr>
+        <w:pStyle w:val="Heading3"/>
         <w:numPr>
           <w:ilvl w:val="0"/>
           <w:numId w:val="3"/>
         </w:numPr>
         <w:ind w:left="1134" w:hanging="567"/>
-        <w:rPr>
-          <w:rFonts w:cs="Arial"/>
-        </w:rPr>
-      </w:pPr>
-      <w:r>
-        <w:rPr>
-          <w:rFonts w:cs="Arial"/>
-        </w:rPr>
+      </w:pPr>
+      <w:bookmarkStart w:id="4" w:name="_Toc163656342"/>
+      <w:r>
         <w:lastRenderedPageBreak/>
         <w:t>Health Benefits Page:</w:t>
       </w:r>
+      <w:bookmarkEnd w:id="4"/>
     </w:p>
     <w:p>
       <w:pPr>
@@ -1298,65 +1453,366 @@
           <w:rFonts w:ascii="Arial" w:hAnsi="Arial" w:cs="Arial"/>
         </w:rPr>
       </w:pPr>
-    </w:p>
-    <w:p>
-      <w:pPr>
-        <w:ind w:left="1134"/>
-        <w:rPr>
-          <w:rFonts w:ascii="Arial" w:hAnsi="Arial" w:cs="Arial"/>
-        </w:rPr>
-      </w:pPr>
-    </w:p>
-    <w:p>
-      <w:pPr>
-        <w:ind w:left="1134"/>
-        <w:rPr>
-          <w:rFonts w:ascii="Arial" w:hAnsi="Arial" w:cs="Arial"/>
-        </w:rPr>
-      </w:pPr>
-    </w:p>
-    <w:p>
-      <w:pPr>
-        <w:ind w:left="1134"/>
-        <w:rPr>
-          <w:rFonts w:ascii="Arial" w:hAnsi="Arial" w:cs="Arial"/>
-        </w:rPr>
-      </w:pPr>
-    </w:p>
-    <w:p>
-      <w:pPr>
-        <w:ind w:left="1134"/>
-        <w:rPr>
-          <w:rFonts w:ascii="Arial" w:hAnsi="Arial" w:cs="Arial"/>
-        </w:rPr>
-      </w:pPr>
-    </w:p>
-    <w:p>
-      <w:pPr>
-        <w:ind w:left="1134"/>
-        <w:rPr>
-          <w:rFonts w:ascii="Arial" w:hAnsi="Arial" w:cs="Arial"/>
-        </w:rPr>
-      </w:pPr>
-    </w:p>
-    <w:p>
-      <w:pPr>
-        <w:ind w:left="1134"/>
-        <w:rPr>
-          <w:rFonts w:ascii="Arial" w:hAnsi="Arial" w:cs="Arial"/>
-        </w:rPr>
-      </w:pPr>
-    </w:p>
-    <w:p>
-      <w:pPr>
-        <w:ind w:left="1134"/>
-        <w:rPr>
-          <w:rFonts w:ascii="Arial" w:hAnsi="Arial" w:cs="Arial"/>
-        </w:rPr>
+      <w:r>
+        <w:rPr>
+          <w:rFonts w:ascii="Arial" w:hAnsi="Arial" w:cs="Arial"/>
+        </w:rPr>
+        <w:drawing>
+          <wp:inline distT="0" distB="0" distL="0" distR="0" wp14:anchorId="33C446BC" wp14:editId="4E99FBF6">
+            <wp:extent cx="5155764" cy="2381956"/>
+            <wp:effectExtent l="0" t="0" r="6985" b="0"/>
+            <wp:docPr id="359562520" name="Picture 1"/>
+            <wp:cNvGraphicFramePr>
+              <a:graphicFrameLocks xmlns:a="http://schemas.openxmlformats.org/drawingml/2006/main" noChangeAspect="1"/>
+            </wp:cNvGraphicFramePr>
+            <a:graphic xmlns:a="http://schemas.openxmlformats.org/drawingml/2006/main">
+              <a:graphicData uri="http://schemas.openxmlformats.org/drawingml/2006/picture">
+                <pic:pic xmlns:pic="http://schemas.openxmlformats.org/drawingml/2006/picture">
+                  <pic:nvPicPr>
+                    <pic:cNvPr id="359562520" name=""/>
+                    <pic:cNvPicPr/>
+                  </pic:nvPicPr>
+                  <pic:blipFill>
+                    <a:blip r:embed="rId13"/>
+                    <a:stretch>
+                      <a:fillRect/>
+                    </a:stretch>
+                  </pic:blipFill>
+                  <pic:spPr>
+                    <a:xfrm>
+                      <a:off x="0" y="0"/>
+                      <a:ext cx="5170309" cy="2388676"/>
+                    </a:xfrm>
+                    <a:prstGeom prst="rect">
+                      <a:avLst/>
+                    </a:prstGeom>
+                  </pic:spPr>
+                </pic:pic>
+              </a:graphicData>
+            </a:graphic>
+          </wp:inline>
+        </w:drawing>
+      </w:r>
+    </w:p>
+    <w:p>
+      <w:pPr>
+        <w:ind w:left="1134"/>
+        <w:rPr>
+          <w:rFonts w:ascii="Arial" w:hAnsi="Arial" w:cs="Arial"/>
+        </w:rPr>
+      </w:pPr>
+      <w:r>
+        <w:rPr>
+          <w:rFonts w:ascii="Arial" w:hAnsi="Arial" w:cs="Arial"/>
+        </w:rPr>
+        <w:t>I solved the error by removing the ‘frameborder’ tag from the &lt;iframe&gt; element.</w:t>
+      </w:r>
+    </w:p>
+    <w:p>
+      <w:pPr>
+        <w:ind w:left="1134"/>
+        <w:rPr>
+          <w:rFonts w:ascii="Arial" w:hAnsi="Arial" w:cs="Arial"/>
+        </w:rPr>
+      </w:pPr>
+    </w:p>
+    <w:p>
+      <w:pPr>
+        <w:ind w:left="1134"/>
+        <w:rPr>
+          <w:rFonts w:ascii="Arial" w:hAnsi="Arial" w:cs="Arial"/>
+        </w:rPr>
+      </w:pPr>
+    </w:p>
+    <w:p>
+      <w:pPr>
+        <w:ind w:left="1134"/>
+        <w:rPr>
+          <w:rFonts w:ascii="Arial" w:hAnsi="Arial" w:cs="Arial"/>
+        </w:rPr>
+      </w:pPr>
+    </w:p>
+    <w:p>
+      <w:pPr>
+        <w:ind w:left="1134"/>
+        <w:rPr>
+          <w:rFonts w:ascii="Arial" w:hAnsi="Arial" w:cs="Arial"/>
+        </w:rPr>
+      </w:pPr>
+    </w:p>
+    <w:p>
+      <w:pPr>
+        <w:ind w:left="1134"/>
+        <w:rPr>
+          <w:rFonts w:ascii="Arial" w:hAnsi="Arial" w:cs="Arial"/>
+        </w:rPr>
+      </w:pPr>
+    </w:p>
+    <w:p>
+      <w:pPr>
+        <w:rPr>
+          <w:rFonts w:ascii="Arial" w:hAnsi="Arial" w:cs="Arial"/>
+        </w:rPr>
+      </w:pPr>
+    </w:p>
+    <w:p>
+      <w:pPr>
+        <w:pStyle w:val="Heading3"/>
+        <w:numPr>
+          <w:ilvl w:val="0"/>
+          <w:numId w:val="3"/>
+        </w:numPr>
+        <w:ind w:left="1134" w:hanging="567"/>
+      </w:pPr>
+      <w:bookmarkStart w:id="5" w:name="_Toc163656343"/>
+      <w:r>
+        <w:lastRenderedPageBreak/>
+        <w:t>Contact Us Page</w:t>
+      </w:r>
+      <w:bookmarkEnd w:id="5"/>
+    </w:p>
+    <w:p>
+      <w:pPr>
+        <w:ind w:left="1134"/>
+      </w:pPr>
+      <w:r>
+        <w:drawing>
+          <wp:inline distT="0" distB="0" distL="0" distR="0" wp14:anchorId="45810716" wp14:editId="1B9DED0D">
+            <wp:extent cx="4936733" cy="2580490"/>
+            <wp:effectExtent l="0" t="0" r="0" b="0"/>
+            <wp:docPr id="1016005477" name="Picture 1"/>
+            <wp:cNvGraphicFramePr>
+              <a:graphicFrameLocks xmlns:a="http://schemas.openxmlformats.org/drawingml/2006/main" noChangeAspect="1"/>
+            </wp:cNvGraphicFramePr>
+            <a:graphic xmlns:a="http://schemas.openxmlformats.org/drawingml/2006/main">
+              <a:graphicData uri="http://schemas.openxmlformats.org/drawingml/2006/picture">
+                <pic:pic xmlns:pic="http://schemas.openxmlformats.org/drawingml/2006/picture">
+                  <pic:nvPicPr>
+                    <pic:cNvPr id="1016005477" name=""/>
+                    <pic:cNvPicPr/>
+                  </pic:nvPicPr>
+                  <pic:blipFill>
+                    <a:blip r:embed="rId14"/>
+                    <a:stretch>
+                      <a:fillRect/>
+                    </a:stretch>
+                  </pic:blipFill>
+                  <pic:spPr>
+                    <a:xfrm>
+                      <a:off x="0" y="0"/>
+                      <a:ext cx="4976416" cy="2601233"/>
+                    </a:xfrm>
+                    <a:prstGeom prst="rect">
+                      <a:avLst/>
+                    </a:prstGeom>
+                  </pic:spPr>
+                </pic:pic>
+              </a:graphicData>
+            </a:graphic>
+          </wp:inline>
+        </w:drawing>
+      </w:r>
+    </w:p>
+    <w:p>
+      <w:pPr>
+        <w:ind w:left="1134"/>
+      </w:pPr>
+      <w:r>
+        <w:t>In my review.html page I was getting the error that I haven’t declared the character encoding.</w:t>
+      </w:r>
+    </w:p>
+    <w:p>
+      <w:pPr>
+        <w:ind w:left="1134"/>
+      </w:pPr>
+    </w:p>
+    <w:p>
+      <w:pPr>
+        <w:ind w:left="1134"/>
+      </w:pPr>
+      <w:r>
+        <w:drawing>
+          <wp:inline distT="0" distB="0" distL="0" distR="0" wp14:anchorId="4A53F66E" wp14:editId="1098D12B">
+            <wp:extent cx="4988103" cy="2298971"/>
+            <wp:effectExtent l="0" t="0" r="3175" b="6350"/>
+            <wp:docPr id="1887544463" name="Picture 1"/>
+            <wp:cNvGraphicFramePr>
+              <a:graphicFrameLocks xmlns:a="http://schemas.openxmlformats.org/drawingml/2006/main" noChangeAspect="1"/>
+            </wp:cNvGraphicFramePr>
+            <a:graphic xmlns:a="http://schemas.openxmlformats.org/drawingml/2006/main">
+              <a:graphicData uri="http://schemas.openxmlformats.org/drawingml/2006/picture">
+                <pic:pic xmlns:pic="http://schemas.openxmlformats.org/drawingml/2006/picture">
+                  <pic:nvPicPr>
+                    <pic:cNvPr id="1887544463" name=""/>
+                    <pic:cNvPicPr/>
+                  </pic:nvPicPr>
+                  <pic:blipFill>
+                    <a:blip r:embed="rId15"/>
+                    <a:stretch>
+                      <a:fillRect/>
+                    </a:stretch>
+                  </pic:blipFill>
+                  <pic:spPr>
+                    <a:xfrm>
+                      <a:off x="0" y="0"/>
+                      <a:ext cx="5008689" cy="2308459"/>
+                    </a:xfrm>
+                    <a:prstGeom prst="rect">
+                      <a:avLst/>
+                    </a:prstGeom>
+                  </pic:spPr>
+                </pic:pic>
+              </a:graphicData>
+            </a:graphic>
+          </wp:inline>
+        </w:drawing>
+      </w:r>
+    </w:p>
+    <w:p>
+      <w:pPr>
+        <w:ind w:left="1134"/>
+      </w:pPr>
+      <w:r>
+        <w:t>I solved this problem by declaring the character set as ‘UTF-8’.</w:t>
+      </w:r>
+    </w:p>
+    <w:p>
+      <w:pPr>
+        <w:ind w:left="1134"/>
+      </w:pPr>
+    </w:p>
+    <w:p>
+      <w:pPr>
+        <w:ind w:left="1134"/>
+      </w:pPr>
+    </w:p>
+    <w:p>
+      <w:pPr>
+        <w:ind w:left="1134"/>
+      </w:pPr>
+    </w:p>
+    <w:p>
+      <w:pPr>
+        <w:ind w:left="1134"/>
+      </w:pPr>
+    </w:p>
+    <w:p>
+      <w:pPr>
+        <w:ind w:left="1134"/>
+      </w:pPr>
+    </w:p>
+    <w:p>
+      <w:pPr>
+        <w:ind w:left="1134"/>
+      </w:pPr>
+    </w:p>
+    <w:p>
+      <w:pPr>
+        <w:ind w:left="1134"/>
+      </w:pPr>
+    </w:p>
+    <w:p>
+      <w:pPr>
+        <w:pStyle w:val="Heading3"/>
+      </w:pPr>
+    </w:p>
+    <w:p/>
+    <w:p>
+      <w:pPr>
+        <w:pStyle w:val="Heading3"/>
+        <w:numPr>
+          <w:ilvl w:val="0"/>
+          <w:numId w:val="3"/>
+        </w:numPr>
+        <w:ind w:left="1134" w:hanging="567"/>
+      </w:pPr>
+      <w:r>
+        <w:lastRenderedPageBreak/>
+        <w:t>Basket Page</w:t>
+      </w:r>
+    </w:p>
+    <w:p>
+      <w:pPr>
+        <w:ind w:left="1134"/>
+      </w:pPr>
+      <w:r>
+        <w:drawing>
+          <wp:inline distT="0" distB="0" distL="0" distR="0" wp14:anchorId="748C0E91" wp14:editId="657E1426">
+            <wp:extent cx="4950749" cy="2299855"/>
+            <wp:effectExtent l="0" t="0" r="2540" b="5715"/>
+            <wp:docPr id="2090209296" name="Picture 1"/>
+            <wp:cNvGraphicFramePr>
+              <a:graphicFrameLocks xmlns:a="http://schemas.openxmlformats.org/drawingml/2006/main" noChangeAspect="1"/>
+            </wp:cNvGraphicFramePr>
+            <a:graphic xmlns:a="http://schemas.openxmlformats.org/drawingml/2006/main">
+              <a:graphicData uri="http://schemas.openxmlformats.org/drawingml/2006/picture">
+                <pic:pic xmlns:pic="http://schemas.openxmlformats.org/drawingml/2006/picture">
+                  <pic:nvPicPr>
+                    <pic:cNvPr id="2090209296" name=""/>
+                    <pic:cNvPicPr/>
+                  </pic:nvPicPr>
+                  <pic:blipFill>
+                    <a:blip r:embed="rId16"/>
+                    <a:stretch>
+                      <a:fillRect/>
+                    </a:stretch>
+                  </pic:blipFill>
+                  <pic:spPr>
+                    <a:xfrm>
+                      <a:off x="0" y="0"/>
+                      <a:ext cx="4972211" cy="2309825"/>
+                    </a:xfrm>
+                    <a:prstGeom prst="rect">
+                      <a:avLst/>
+                    </a:prstGeom>
+                  </pic:spPr>
+                </pic:pic>
+              </a:graphicData>
+            </a:graphic>
+          </wp:inline>
+        </w:drawing>
+      </w:r>
+    </w:p>
+    <w:p>
+      <w:pPr>
+        <w:ind w:left="1134"/>
+      </w:pPr>
+      <w:r>
+        <w:t>I did not get any error on my basket.html page.</w:t>
+      </w:r>
+    </w:p>
+    <w:p>
+      <w:pPr>
+        <w:ind w:left="1134"/>
+      </w:pPr>
+    </w:p>
+    <w:p>
+      <w:pPr>
+        <w:ind w:left="1134"/>
+      </w:pPr>
+    </w:p>
+    <w:p>
+      <w:pPr>
+        <w:ind w:left="1134"/>
+      </w:pPr>
+    </w:p>
+    <w:p>
+      <w:pPr>
+        <w:ind w:left="1134"/>
+      </w:pPr>
+    </w:p>
+    <w:p>
+      <w:pPr>
+        <w:ind w:left="1134"/>
+      </w:pPr>
+    </w:p>
+    <w:p>
+      <w:pPr>
+        <w:ind w:left="1134"/>
       </w:pPr>
     </w:p>
     <w:sectPr>
-      <w:footerReference w:type="default" r:id="rId13"/>
+      <w:footerReference w:type="default" r:id="rId17"/>
       <w:pgSz w:w="11906" w:h="16838"/>
       <w:pgMar w:top="1440" w:right="1440" w:bottom="1440" w:left="1440" w:header="708" w:footer="708" w:gutter="0"/>
       <w:cols w:space="708"/>

</xml_diff>